<commit_message>
Adjusted the description for Exercise 3
</commit_message>
<xml_diff>
--- a/documentation/MAD_Exercises_3 (Chapter 4).docx
+++ b/documentation/MAD_Exercises_3 (Chapter 4).docx
@@ -4,6 +4,13 @@
   <w:body>
     <w:p>
       <w:pPr>
+        <w:rPr>
+          <w:lang w:val="en-US"/>
+        </w:rPr>
+      </w:pPr>
+    </w:p>
+    <w:p>
+      <w:pPr>
         <w:pStyle w:val="Heading2"/>
         <w:rPr>
           <w:lang w:val="en-US"/>
@@ -13,13 +20,170 @@
         <w:rPr>
           <w:lang w:val="en-US"/>
         </w:rPr>
-        <w:t>Exercise</w:t>
-      </w:r>
-      <w:r>
-        <w:rPr>
-          <w:lang w:val="en-US"/>
-        </w:rPr>
-        <w:t xml:space="preserve"> </w:t>
+        <w:t>Exercise 3</w:t>
+      </w:r>
+      <w:r>
+        <w:rPr>
+          <w:lang w:val="en-US"/>
+        </w:rPr>
+        <w:t>.</w:t>
+      </w:r>
+      <w:r>
+        <w:rPr>
+          <w:lang w:val="en-US"/>
+        </w:rPr>
+        <w:t>1</w:t>
+      </w:r>
+      <w:r>
+        <w:rPr>
+          <w:lang w:val="en-US"/>
+        </w:rPr>
+        <w:t xml:space="preserve">: </w:t>
+      </w:r>
+      <w:r>
+        <w:rPr>
+          <w:lang w:val="en-US"/>
+        </w:rPr>
+        <w:t xml:space="preserve">Your own Launcher Icon for the </w:t>
+      </w:r>
+      <w:r>
+        <w:rPr>
+          <w:lang w:val="en-US"/>
+        </w:rPr>
+        <w:t>Recipe Bug</w:t>
+      </w:r>
+    </w:p>
+    <w:p>
+      <w:pPr>
+        <w:rPr>
+          <w:lang w:val="en-US"/>
+        </w:rPr>
+      </w:pPr>
+      <w:r>
+        <w:rPr>
+          <w:lang w:val="en-US"/>
+        </w:rPr>
+        <w:t>Replace the Android robot with an individual icon for the launcher. You can use an image from the web</w:t>
+      </w:r>
+      <w:r>
+        <w:rPr>
+          <w:lang w:val="en-US"/>
+        </w:rPr>
+        <w:t xml:space="preserve"> or the one provided in the materials folder</w:t>
+      </w:r>
+      <w:r>
+        <w:rPr>
+          <w:lang w:val="en-US"/>
+        </w:rPr>
+        <w:t>.</w:t>
+      </w:r>
+    </w:p>
+    <w:p>
+      <w:pPr>
+        <w:rPr>
+          <w:lang w:val="en-US"/>
+        </w:rPr>
+      </w:pPr>
+    </w:p>
+    <w:p>
+      <w:pPr>
+        <w:pStyle w:val="Heading2"/>
+        <w:rPr>
+          <w:lang w:val="en-US"/>
+        </w:rPr>
+      </w:pPr>
+      <w:r>
+        <w:rPr>
+          <w:lang w:val="en-US"/>
+        </w:rPr>
+        <w:t>Exercise 3.</w:t>
+      </w:r>
+      <w:r>
+        <w:rPr>
+          <w:lang w:val="en-US"/>
+        </w:rPr>
+        <w:t>2</w:t>
+      </w:r>
+      <w:r>
+        <w:rPr>
+          <w:lang w:val="en-US"/>
+        </w:rPr>
+        <w:t xml:space="preserve">: </w:t>
+      </w:r>
+      <w:r>
+        <w:rPr>
+          <w:lang w:val="en-US"/>
+        </w:rPr>
+        <w:t>Image in Recipe Details</w:t>
+      </w:r>
+    </w:p>
+    <w:p>
+      <w:pPr>
+        <w:rPr>
+          <w:lang w:val="en-US"/>
+        </w:rPr>
+      </w:pPr>
+      <w:r>
+        <w:rPr>
+          <w:lang w:val="en-US"/>
+        </w:rPr>
+        <w:t xml:space="preserve">Add an image to the Recipe Details. </w:t>
+      </w:r>
+      <w:r>
+        <w:rPr>
+          <w:lang w:val="en-US"/>
+        </w:rPr>
+        <w:t>You can use the</w:t>
+      </w:r>
+      <w:r>
+        <w:rPr>
+          <w:lang w:val="en-US"/>
+        </w:rPr>
+        <w:t xml:space="preserve"> placeholder image</w:t>
+      </w:r>
+      <w:r>
+        <w:rPr>
+          <w:lang w:val="en-US"/>
+        </w:rPr>
+        <w:t xml:space="preserve"> from the materials folder</w:t>
+      </w:r>
+      <w:r>
+        <w:rPr>
+          <w:lang w:val="en-US"/>
+        </w:rPr>
+        <w:t xml:space="preserve"> for the time being</w:t>
+      </w:r>
+      <w:r>
+        <w:rPr>
+          <w:lang w:val="en-US"/>
+        </w:rPr>
+        <w:t xml:space="preserve"> or find your own image on the Internet</w:t>
+      </w:r>
+      <w:r>
+        <w:rPr>
+          <w:lang w:val="en-US"/>
+        </w:rPr>
+        <w:t>.</w:t>
+      </w:r>
+    </w:p>
+    <w:p>
+      <w:pPr>
+        <w:pStyle w:val="Heading2"/>
+        <w:rPr>
+          <w:lang w:val="en-US"/>
+        </w:rPr>
+      </w:pPr>
+      <w:r>
+        <w:rPr>
+          <w:lang w:val="en-US"/>
+        </w:rPr>
+        <w:t>Exercise 3</w:t>
+      </w:r>
+      <w:r>
+        <w:rPr>
+          <w:lang w:val="en-US"/>
+        </w:rPr>
+        <w:t>.</w:t>
       </w:r>
       <w:r>
         <w:rPr>
@@ -31,314 +195,13 @@
         <w:rPr>
           <w:lang w:val="en-US"/>
         </w:rPr>
-        <w:t>.</w:t>
-      </w:r>
-      <w:r>
-        <w:rPr>
-          <w:lang w:val="en-US"/>
-        </w:rPr>
-        <w:t>1</w:t>
-      </w:r>
-      <w:r>
-        <w:rPr>
-          <w:lang w:val="en-US"/>
-        </w:rPr>
         <w:t xml:space="preserve">: </w:t>
       </w:r>
       <w:r>
         <w:rPr>
           <w:lang w:val="en-US"/>
         </w:rPr>
-        <w:t>Create Recipe</w:t>
-      </w:r>
-      <w:r>
-        <w:rPr>
-          <w:lang w:val="en-US"/>
-        </w:rPr>
-        <w:t>: Special Layout for Landscape</w:t>
-      </w:r>
-    </w:p>
-    <w:p>
-      <w:pPr>
-        <w:rPr>
-          <w:lang w:val="en-US"/>
-        </w:rPr>
-      </w:pPr>
-    </w:p>
-    <w:p>
-      <w:pPr>
-        <w:jc w:val="center"/>
-      </w:pPr>
-      <w:r>
-        <w:pict w14:anchorId="2DA4312F">
-          <v:shapetype id="_x0000_t75" coordsize="21600,21600" o:spt="75" o:preferrelative="t" path="m@4@5l@4@11@9@11@9@5xe" filled="f" stroked="f">
-            <v:stroke joinstyle="miter"/>
-            <v:formulas>
-              <v:f eqn="if lineDrawn pixelLineWidth 0"/>
-              <v:f eqn="sum @0 1 0"/>
-              <v:f eqn="sum 0 0 @1"/>
-              <v:f eqn="prod @2 1 2"/>
-              <v:f eqn="prod @3 21600 pixelWidth"/>
-              <v:f eqn="prod @3 21600 pixelHeight"/>
-              <v:f eqn="sum @0 0 1"/>
-              <v:f eqn="prod @6 1 2"/>
-              <v:f eqn="prod @7 21600 pixelWidth"/>
-              <v:f eqn="sum @8 21600 0"/>
-              <v:f eqn="prod @7 21600 pixelHeight"/>
-              <v:f eqn="sum @10 21600 0"/>
-            </v:formulas>
-            <v:path o:extrusionok="f" gradientshapeok="t" o:connecttype="rect"/>
-            <o:lock v:ext="edit" aspectratio="t"/>
-          </v:shapetype>
-          <v:shape id="_x0000_i1025" type="#_x0000_t75" style="width:308.65pt;height:142pt">
-            <v:imagedata r:id="rId7" o:title=""/>
-          </v:shape>
-        </w:pict>
-      </w:r>
-    </w:p>
-    <w:p>
-      <w:pPr>
-        <w:jc w:val="center"/>
-        <w:rPr>
-          <w:lang w:val="en-US"/>
-        </w:rPr>
-      </w:pPr>
-    </w:p>
-    <w:p>
-      <w:pPr>
-        <w:rPr>
-          <w:lang w:val="en-US"/>
-        </w:rPr>
-      </w:pPr>
-      <w:r>
-        <w:rPr>
-          <w:lang w:val="en-US"/>
-        </w:rPr>
-        <w:t xml:space="preserve">Create a different layout for your </w:t>
-      </w:r>
-      <w:r>
-        <w:rPr>
-          <w:lang w:val="en-US"/>
-        </w:rPr>
-        <w:t>create recipe activity</w:t>
-      </w:r>
-      <w:r>
-        <w:rPr>
-          <w:lang w:val="en-US"/>
-        </w:rPr>
-        <w:t xml:space="preserve"> that gets shown whenever the device is in landscape mode.</w:t>
-      </w:r>
-    </w:p>
-    <w:p>
-      <w:pPr>
-        <w:rPr>
-          <w:lang w:val="en-US"/>
-        </w:rPr>
-      </w:pPr>
-      <w:r>
-        <w:rPr>
-          <w:lang w:val="en-US"/>
-        </w:rPr>
-        <w:t>Create a new layout re</w:t>
-      </w:r>
-      <w:r>
-        <w:rPr>
-          <w:lang w:val="en-US"/>
-        </w:rPr>
-        <w:t>source, copy your defaul</w:t>
-      </w:r>
-      <w:r>
-        <w:rPr>
-          <w:lang w:val="en-US"/>
-        </w:rPr>
-        <w:t xml:space="preserve">t layout and adapt it such that </w:t>
-      </w:r>
-      <w:r>
-        <w:rPr>
-          <w:lang w:val="en-US"/>
-        </w:rPr>
-        <w:t xml:space="preserve">the UI elements fill the whole screen </w:t>
-      </w:r>
-      <w:r>
-        <w:rPr>
-          <w:lang w:val="en-US"/>
-        </w:rPr>
-        <w:t>(see picture above).</w:t>
-      </w:r>
-    </w:p>
-    <w:p>
-      <w:pPr>
-        <w:rPr>
-          <w:lang w:val="en-US"/>
-        </w:rPr>
-      </w:pPr>
-      <w:r>
-        <w:rPr>
-          <w:lang w:val="en-US"/>
-        </w:rPr>
-        <w:t>Hints:</w:t>
-      </w:r>
-    </w:p>
-    <w:p>
-      <w:pPr>
-        <w:numPr>
-          <w:ilvl w:val="0"/>
-          <w:numId w:val="4"/>
-        </w:numPr>
-        <w:rPr>
-          <w:lang w:val="en-US"/>
-        </w:rPr>
-      </w:pPr>
-      <w:r>
-        <w:rPr>
-          <w:lang w:val="en-US"/>
-        </w:rPr>
-        <w:t xml:space="preserve">You can rotate the </w:t>
-      </w:r>
-      <w:r>
-        <w:rPr>
-          <w:lang w:val="en-US"/>
-        </w:rPr>
-        <w:t>virtual device in the emulator</w:t>
-      </w:r>
-      <w:r>
-        <w:rPr>
-          <w:lang w:val="en-US"/>
-        </w:rPr>
-        <w:t xml:space="preserve"> using the controls in the bar next to the screen window</w:t>
-      </w:r>
-      <w:r>
-        <w:rPr>
-          <w:lang w:val="en-US"/>
-        </w:rPr>
-        <w:t>.</w:t>
-      </w:r>
-    </w:p>
-    <w:p>
-      <w:pPr>
-        <w:rPr>
-          <w:lang w:val="en-US"/>
-        </w:rPr>
-      </w:pPr>
-    </w:p>
-    <w:p>
-      <w:pPr>
-        <w:pStyle w:val="Heading2"/>
-        <w:rPr>
-          <w:lang w:val="en-US"/>
-        </w:rPr>
-      </w:pPr>
-      <w:r>
-        <w:rPr>
-          <w:lang w:val="en-US"/>
-        </w:rPr>
-        <w:t>Exercise 3</w:t>
-      </w:r>
-      <w:r>
-        <w:rPr>
-          <w:lang w:val="en-US"/>
-        </w:rPr>
-        <w:t xml:space="preserve">.2: </w:t>
-      </w:r>
-      <w:r>
-        <w:rPr>
-          <w:lang w:val="en-US"/>
-        </w:rPr>
-        <w:t xml:space="preserve">Your own Launcher Icon for the </w:t>
-      </w:r>
-      <w:r>
-        <w:rPr>
-          <w:lang w:val="en-US"/>
-        </w:rPr>
-        <w:t>Recipe Bug</w:t>
-      </w:r>
-    </w:p>
-    <w:p>
-      <w:pPr>
-        <w:rPr>
-          <w:lang w:val="en-US"/>
-        </w:rPr>
-      </w:pPr>
-      <w:r>
-        <w:rPr>
-          <w:lang w:val="en-US"/>
-        </w:rPr>
-        <w:t>Replace the Android robot with an individual icon for the launcher. You can use an image from the web</w:t>
-      </w:r>
-      <w:r>
-        <w:rPr>
-          <w:lang w:val="en-US"/>
-        </w:rPr>
-        <w:t xml:space="preserve"> or the one provided in the materials folder</w:t>
-      </w:r>
-      <w:r>
-        <w:rPr>
-          <w:lang w:val="en-US"/>
-        </w:rPr>
-        <w:t>.</w:t>
-      </w:r>
-    </w:p>
-    <w:p>
-      <w:pPr>
-        <w:rPr>
-          <w:lang w:val="en-US"/>
-        </w:rPr>
-      </w:pPr>
-    </w:p>
-    <w:p>
-      <w:pPr>
-        <w:pStyle w:val="Heading2"/>
-        <w:rPr>
-          <w:lang w:val="en-US"/>
-        </w:rPr>
-      </w:pPr>
-      <w:r>
-        <w:rPr>
-          <w:lang w:val="en-US"/>
-        </w:rPr>
-        <w:br w:type="column"/>
-      </w:r>
-      <w:r>
-        <w:rPr>
-          <w:noProof/>
-        </w:rPr>
-        <w:lastRenderedPageBreak/>
-        <w:pict w14:anchorId="6C51E0CF">
-          <v:shape id="_x0000_s2052" type="#_x0000_t75" style="position:absolute;margin-left:328.6pt;margin-top:0;width:145.2pt;height:322.2pt;z-index:-1;mso-position-horizontal-relative:text;mso-position-vertical-relative:text;mso-width-relative:page;mso-height-relative:page" wrapcoords="-111 0 -111 21550 21600 21550 21600 0 -111 0">
-            <v:imagedata r:id="rId8" o:title=""/>
-            <w10:wrap type="tight"/>
-          </v:shape>
-        </w:pict>
-      </w:r>
-      <w:r>
-        <w:rPr>
-          <w:lang w:val="en-US"/>
-        </w:rPr>
-        <w:t>Exercise 3</w:t>
-      </w:r>
-      <w:r>
-        <w:rPr>
-          <w:lang w:val="en-US"/>
-        </w:rPr>
-        <w:t>.</w:t>
-      </w:r>
-      <w:r>
-        <w:rPr>
-          <w:lang w:val="en-US"/>
-        </w:rPr>
-        <w:t>4</w:t>
-      </w:r>
-      <w:r>
-        <w:rPr>
-          <w:lang w:val="en-US"/>
-        </w:rPr>
-        <w:t xml:space="preserve">: </w:t>
-      </w:r>
-      <w:r>
-        <w:rPr>
-          <w:lang w:val="en-US"/>
-        </w:rPr>
-        <w:t>Images</w:t>
+        <w:t>Flags</w:t>
       </w:r>
       <w:r>
         <w:rPr>
@@ -352,6 +215,12 @@
         </w:rPr>
         <w:t>Recipe List</w:t>
       </w:r>
+      <w:r>
+        <w:rPr>
+          <w:lang w:val="en-US"/>
+        </w:rPr>
+        <w:t xml:space="preserve"> (optional)</w:t>
+      </w:r>
     </w:p>
     <w:p>
       <w:pPr>
@@ -393,13 +262,25 @@
         <w:rPr>
           <w:lang w:val="en-US"/>
         </w:rPr>
-        <w:t>images of the dish. For now, we will use a placeholder image and later replace it with a real picture of each dish</w:t>
-      </w:r>
-      <w:r>
-        <w:rPr>
-          <w:lang w:val="en-US"/>
-        </w:rPr>
-        <w:t xml:space="preserve"> (see picture on the right).</w:t>
+        <w:t>an image of the flag of the dish’s country of origin</w:t>
+      </w:r>
+      <w:r>
+        <w:rPr>
+          <w:lang w:val="en-US"/>
+        </w:rPr>
+        <w:t xml:space="preserve">. </w:t>
+      </w:r>
+      <w:r>
+        <w:rPr>
+          <w:lang w:val="en-US"/>
+        </w:rPr>
+        <w:t xml:space="preserve">You can use the flag images provided </w:t>
+      </w:r>
+      <w:r>
+        <w:rPr>
+          <w:lang w:val="en-US"/>
+        </w:rPr>
+        <w:t>in the materials folder.</w:t>
       </w:r>
     </w:p>
     <w:p>
@@ -431,27 +312,7 @@
         <w:rPr>
           <w:lang w:val="en-US"/>
         </w:rPr>
-        <w:t>Take</w:t>
-      </w:r>
-      <w:r>
-        <w:rPr>
-          <w:lang w:val="en-US"/>
-        </w:rPr>
-        <w:t xml:space="preserve"> the file </w:t>
-      </w:r>
-      <w:r>
-        <w:rPr>
-          <w:rStyle w:val="CodeZchn"/>
-          <w:lang w:val="en-US"/>
-        </w:rPr>
-        <w:t>dish_picture_placeholder.jpg</w:t>
-      </w:r>
-      <w:r>
-        <w:rPr>
-          <w:rStyle w:val="CodeZchn"/>
-          <w:lang w:val="en-US"/>
-        </w:rPr>
-        <w:t xml:space="preserve"> </w:t>
+        <w:t xml:space="preserve">Unpack the archive </w:t>
       </w:r>
       <w:r>
         <w:rPr>
@@ -557,6 +418,7 @@
         </w:rPr>
         <w:t xml:space="preserve"> entries with an </w:t>
       </w:r>
+      <w:proofErr w:type="spellStart"/>
       <w:r>
         <w:rPr>
           <w:rStyle w:val="CodeZchn"/>
@@ -564,6 +426,7 @@
         </w:rPr>
         <w:t>ImageView</w:t>
       </w:r>
+      <w:proofErr w:type="spellEnd"/>
       <w:r>
         <w:rPr>
           <w:lang w:val="en-US"/>
@@ -580,25 +443,7 @@
         <w:rPr>
           <w:lang w:val="en-US"/>
         </w:rPr>
-        <w:t>picture</w:t>
-      </w:r>
-      <w:r>
-        <w:rPr>
-          <w:lang w:val="en-US"/>
-        </w:rPr>
-        <w:t xml:space="preserve"> (width/height </w:t>
-      </w:r>
-      <w:r>
-        <w:rPr>
-          <w:lang w:val="en-US"/>
-        </w:rPr>
-        <w:t>200dp/150dp</w:t>
-      </w:r>
-      <w:r>
-        <w:rPr>
-          <w:lang w:val="en-US"/>
-        </w:rPr>
-        <w:t>)</w:t>
+        <w:t>flag.</w:t>
       </w:r>
     </w:p>
     <w:p>
@@ -615,103 +460,28 @@
         <w:rPr>
           <w:lang w:val="en-US"/>
         </w:rPr>
-        <w:t>Implement a custom</w:t>
-      </w:r>
+        <w:t xml:space="preserve">Use the </w:t>
+      </w:r>
+      <w:proofErr w:type="spellStart"/>
+      <w:r>
+        <w:rPr>
+          <w:rStyle w:val="CodeZchn"/>
+          <w:lang w:val="en-US"/>
+        </w:rPr>
+        <w:t>CountryDatabase</w:t>
+      </w:r>
+      <w:proofErr w:type="spellEnd"/>
       <w:r>
         <w:rPr>
           <w:lang w:val="en-US"/>
         </w:rPr>
         <w:t xml:space="preserve"> </w:t>
       </w:r>
-      <w:bookmarkStart w:id="0" w:name="_Hlk105865858"/>
-      <w:r>
-        <w:rPr>
-          <w:rStyle w:val="CodeZchn"/>
-          <w:lang w:val="en-US"/>
-        </w:rPr>
-        <w:t>RecipeList</w:t>
-      </w:r>
-      <w:r>
-        <w:rPr>
-          <w:rStyle w:val="CodeZchn"/>
-          <w:lang w:val="en-US"/>
-        </w:rPr>
-        <w:t>Adapter</w:t>
-      </w:r>
-      <w:r>
-        <w:rPr>
-          <w:lang w:val="en-US"/>
-        </w:rPr>
-        <w:t xml:space="preserve"> </w:t>
-      </w:r>
-      <w:bookmarkEnd w:id="0"/>
-      <w:r>
-        <w:rPr>
-          <w:lang w:val="en-US"/>
-        </w:rPr>
-        <w:t>that</w:t>
-      </w:r>
-      <w:r>
-        <w:rPr>
-          <w:lang w:val="en-US"/>
-        </w:rPr>
-        <w:t xml:space="preserve"> </w:t>
-      </w:r>
-      <w:r>
-        <w:rPr>
-          <w:lang w:val="en-US"/>
-        </w:rPr>
-        <w:t xml:space="preserve">creates </w:t>
-      </w:r>
-      <w:r>
-        <w:rPr>
-          <w:rStyle w:val="CodeZchn"/>
-          <w:lang w:val="en-US"/>
-        </w:rPr>
-        <w:t>View</w:t>
-      </w:r>
-      <w:r>
-        <w:rPr>
-          <w:lang w:val="en-US"/>
-        </w:rPr>
-        <w:t xml:space="preserve"> objects that contain </w:t>
-      </w:r>
-      <w:r>
-        <w:rPr>
-          <w:lang w:val="en-US"/>
-        </w:rPr>
-        <w:t>image</w:t>
-      </w:r>
-      <w:r>
-        <w:rPr>
-          <w:lang w:val="en-US"/>
-        </w:rPr>
-        <w:t xml:space="preserve"> and text</w:t>
-      </w:r>
-      <w:r>
-        <w:rPr>
-          <w:lang w:val="en-US"/>
-        </w:rPr>
-        <w:t xml:space="preserve"> (Layout: </w:t>
-      </w:r>
-      <w:r>
-        <w:rPr>
-          <w:rStyle w:val="CodeZchn"/>
-          <w:lang w:val="en-US"/>
-        </w:rPr>
-        <w:t>LinearLayout</w:t>
-      </w:r>
-      <w:r>
-        <w:rPr>
-          <w:lang w:val="en-US"/>
-        </w:rPr>
-        <w:t xml:space="preserve"> horizontal)</w:t>
-      </w:r>
-      <w:r>
-        <w:rPr>
-          <w:lang w:val="en-US"/>
-        </w:rPr>
-        <w:t>.</w:t>
+      <w:r>
+        <w:rPr>
+          <w:lang w:val="en-US"/>
+        </w:rPr>
+        <w:t>class from the materials folder to map each country to its corresponding flag.</w:t>
       </w:r>
     </w:p>
     <w:p>
@@ -728,6 +498,119 @@
         <w:rPr>
           <w:lang w:val="en-US"/>
         </w:rPr>
+        <w:t>Implement a custom</w:t>
+      </w:r>
+      <w:r>
+        <w:rPr>
+          <w:lang w:val="en-US"/>
+        </w:rPr>
+        <w:t xml:space="preserve"> </w:t>
+      </w:r>
+      <w:bookmarkStart w:id="0" w:name="_Hlk105865858"/>
+      <w:r>
+        <w:rPr>
+          <w:rStyle w:val="CodeZchn"/>
+          <w:lang w:val="en-US"/>
+        </w:rPr>
+        <w:t>RecipeList</w:t>
+      </w:r>
+      <w:r>
+        <w:rPr>
+          <w:rStyle w:val="CodeZchn"/>
+          <w:lang w:val="en-US"/>
+        </w:rPr>
+        <w:t>Adapter</w:t>
+      </w:r>
+      <w:r>
+        <w:rPr>
+          <w:lang w:val="en-US"/>
+        </w:rPr>
+        <w:t xml:space="preserve"> </w:t>
+      </w:r>
+      <w:bookmarkEnd w:id="0"/>
+      <w:r>
+        <w:rPr>
+          <w:lang w:val="en-US"/>
+        </w:rPr>
+        <w:t>that</w:t>
+      </w:r>
+      <w:r>
+        <w:rPr>
+          <w:lang w:val="en-US"/>
+        </w:rPr>
+        <w:t xml:space="preserve"> </w:t>
+      </w:r>
+      <w:r>
+        <w:rPr>
+          <w:lang w:val="en-US"/>
+        </w:rPr>
+        <w:t xml:space="preserve">creates </w:t>
+      </w:r>
+      <w:r>
+        <w:rPr>
+          <w:rStyle w:val="CodeZchn"/>
+          <w:lang w:val="en-US"/>
+        </w:rPr>
+        <w:t>View</w:t>
+      </w:r>
+      <w:r>
+        <w:rPr>
+          <w:lang w:val="en-US"/>
+        </w:rPr>
+        <w:t xml:space="preserve"> objects that contain </w:t>
+      </w:r>
+      <w:r>
+        <w:rPr>
+          <w:lang w:val="en-US"/>
+        </w:rPr>
+        <w:t>image</w:t>
+      </w:r>
+      <w:r>
+        <w:rPr>
+          <w:lang w:val="en-US"/>
+        </w:rPr>
+        <w:t xml:space="preserve"> and text</w:t>
+      </w:r>
+      <w:r>
+        <w:rPr>
+          <w:lang w:val="en-US"/>
+        </w:rPr>
+        <w:t xml:space="preserve"> (Layout: </w:t>
+      </w:r>
+      <w:r>
+        <w:rPr>
+          <w:rStyle w:val="CodeZchn"/>
+          <w:lang w:val="en-US"/>
+        </w:rPr>
+        <w:t>LinearLayout</w:t>
+      </w:r>
+      <w:r>
+        <w:rPr>
+          <w:lang w:val="en-US"/>
+        </w:rPr>
+        <w:t xml:space="preserve"> horizontal)</w:t>
+      </w:r>
+      <w:r>
+        <w:rPr>
+          <w:lang w:val="en-US"/>
+        </w:rPr>
+        <w:t>.</w:t>
+      </w:r>
+    </w:p>
+    <w:p>
+      <w:pPr>
+        <w:numPr>
+          <w:ilvl w:val="0"/>
+          <w:numId w:val="5"/>
+        </w:numPr>
+        <w:rPr>
+          <w:lang w:val="en-US"/>
+        </w:rPr>
+      </w:pPr>
+      <w:r>
+        <w:rPr>
+          <w:lang w:val="en-US"/>
+        </w:rPr>
         <w:t xml:space="preserve">Use </w:t>
       </w:r>
       <w:r>
@@ -1381,60 +1264,8 @@
     </w:p>
     <w:p>
       <w:pPr>
-        <w:pStyle w:val="Heading2"/>
-        <w:rPr>
-          <w:lang w:val="en-US"/>
-        </w:rPr>
-      </w:pPr>
-      <w:r>
-        <w:rPr>
-          <w:lang w:val="en-US"/>
-        </w:rPr>
-        <w:t>Exercise 3.</w:t>
-      </w:r>
-      <w:r>
-        <w:rPr>
-          <w:lang w:val="en-US"/>
-        </w:rPr>
-        <w:t>4</w:t>
-      </w:r>
-      <w:r>
-        <w:rPr>
-          <w:lang w:val="en-US"/>
-        </w:rPr>
-        <w:t xml:space="preserve">: </w:t>
-      </w:r>
-      <w:r>
-        <w:rPr>
-          <w:lang w:val="en-US"/>
-        </w:rPr>
-        <w:t>Image in Recipe Details</w:t>
-      </w:r>
-    </w:p>
-    <w:p>
-      <w:pPr>
-        <w:rPr>
-          <w:lang w:val="en-US"/>
-        </w:rPr>
-      </w:pPr>
-      <w:r>
-        <w:rPr>
-          <w:lang w:val="en-US"/>
-        </w:rPr>
-        <w:t>Add an image to the Recipe Details. Use the placeholder image for the time being.</w:t>
-      </w:r>
-    </w:p>
-    <w:p>
-      <w:pPr>
-        <w:rPr>
-          <w:lang w:val="en-US"/>
-        </w:rPr>
-      </w:pPr>
-    </w:p>
-    <w:p>
-      <w:pPr>
         <w:pStyle w:val="Code"/>
-        <w:ind w:left="1416"/>
+        <w:ind w:left="0"/>
         <w:rPr>
           <w:sz w:val="14"/>
           <w:lang w:val="en-US"/>
@@ -1442,9 +1273,9 @@
       </w:pPr>
     </w:p>
     <w:sectPr>
-      <w:footerReference w:type="default" r:id="rId9"/>
-      <w:headerReference w:type="first" r:id="rId10"/>
-      <w:footerReference w:type="first" r:id="rId11"/>
+      <w:footerReference w:type="default" r:id="rId7"/>
+      <w:headerReference w:type="first" r:id="rId8"/>
+      <w:footerReference w:type="first" r:id="rId9"/>
       <w:pgSz w:w="11906" w:h="16838"/>
       <w:pgMar w:top="1134" w:right="1418" w:bottom="1134" w:left="1418" w:header="709" w:footer="709" w:gutter="567"/>
       <w:cols w:space="708"/>
@@ -1578,7 +1409,7 @@
         <w:sz w:val="20"/>
         <w:szCs w:val="20"/>
       </w:rPr>
-      <w:t>2022-06-12</w:t>
+      <w:t>2022-07-20</w:t>
     </w:r>
     <w:r>
       <w:rPr>
@@ -1819,7 +1650,7 @@
         <w:sz w:val="20"/>
         <w:szCs w:val="20"/>
       </w:rPr>
-      <w:t>2022-06-12</w:t>
+      <w:t>2022-07-20</w:t>
     </w:r>
     <w:r>
       <w:rPr>
@@ -2049,6 +1880,7 @@
         <w:szCs w:val="36"/>
       </w:rPr>
     </w:pPr>
+    <w:proofErr w:type="spellStart"/>
     <w:r>
       <w:rPr>
         <w:b/>
@@ -2058,6 +1890,7 @@
       </w:rPr>
       <w:t>Exercises</w:t>
     </w:r>
+    <w:proofErr w:type="spellEnd"/>
     <w:r>
       <w:rPr>
         <w:b/>

</xml_diff>